<commit_message>
TA signed group contract. Submitted status report 1.
</commit_message>
<xml_diff>
--- a/Group Contract.docx
+++ b/Group Contract.docx
@@ -1,6 +1,6 @@
 
 <file path=word/document.xml><?xml version="1.0" encoding="utf-8"?>
-<w:document xmlns:wpc="http://schemas.microsoft.com/office/word/2010/wordprocessingCanvas" xmlns:cx="http://schemas.microsoft.com/office/drawing/2014/chartex" xmlns:cx1="http://schemas.microsoft.com/office/drawing/2015/9/8/chartex" xmlns:cx2="http://schemas.microsoft.com/office/drawing/2015/10/21/chartex" xmlns:cx3="http://schemas.microsoft.com/office/drawing/2016/5/9/chartex" xmlns:cx4="http://schemas.microsoft.com/office/drawing/2016/5/10/chartex" xmlns:cx5="http://schemas.microsoft.com/office/drawing/2016/5/11/chartex" xmlns:mc="http://schemas.openxmlformats.org/markup-compatibility/2006" xmlns:o="urn:schemas-microsoft-com:office:office" xmlns:r="http://schemas.openxmlformats.org/officeDocument/2006/relationships" xmlns:m="http://schemas.openxmlformats.org/officeDocument/2006/math" xmlns:v="urn:schemas-microsoft-com:vml" xmlns:wp14="http://schemas.microsoft.com/office/word/2010/wordprocessingDrawing" xmlns:wp="http://schemas.openxmlformats.org/drawingml/2006/wordprocessingDrawing" xmlns:w10="urn:schemas-microsoft-com:office:word" xmlns:w="http://schemas.openxmlformats.org/wordprocessingml/2006/main" xmlns:w14="http://schemas.microsoft.com/office/word/2010/wordml" xmlns:w15="http://schemas.microsoft.com/office/word/2012/wordml" xmlns:w16se="http://schemas.microsoft.com/office/word/2015/wordml/symex" xmlns:wpg="http://schemas.microsoft.com/office/word/2010/wordprocessingGroup" xmlns:wpi="http://schemas.microsoft.com/office/word/2010/wordprocessingInk" xmlns:wne="http://schemas.microsoft.com/office/word/2006/wordml" xmlns:wps="http://schemas.microsoft.com/office/word/2010/wordprocessingShape" mc:Ignorable="w14 w15 w16se wp14">
+<w:document xmlns:wpc="http://schemas.microsoft.com/office/word/2010/wordprocessingCanvas" xmlns:mo="http://schemas.microsoft.com/office/mac/office/2008/main" xmlns:mc="http://schemas.openxmlformats.org/markup-compatibility/2006" xmlns:mv="urn:schemas-microsoft-com:mac:vml" xmlns:o="urn:schemas-microsoft-com:office:office" xmlns:r="http://schemas.openxmlformats.org/officeDocument/2006/relationships" xmlns:m="http://schemas.openxmlformats.org/officeDocument/2006/math" xmlns:v="urn:schemas-microsoft-com:vml" xmlns:wp14="http://schemas.microsoft.com/office/word/2010/wordprocessingDrawing" xmlns:wp="http://schemas.openxmlformats.org/drawingml/2006/wordprocessingDrawing" xmlns:w10="urn:schemas-microsoft-com:office:word" xmlns:w="http://schemas.openxmlformats.org/wordprocessingml/2006/main" xmlns:w14="http://schemas.microsoft.com/office/word/2010/wordml" xmlns:w15="http://schemas.microsoft.com/office/word/2012/wordml" xmlns:wpg="http://schemas.microsoft.com/office/word/2010/wordprocessingGroup" xmlns:wpi="http://schemas.microsoft.com/office/word/2010/wordprocessingInk" xmlns:wne="http://schemas.microsoft.com/office/word/2006/wordml" xmlns:wps="http://schemas.microsoft.com/office/word/2010/wordprocessingShape" mc:Ignorable="w14 w15 wp14">
   <w:body>
     <w:p>
       <w:pPr>
@@ -21,27 +21,7 @@
           <w:sz w:val="29"/>
           <w:szCs w:val="29"/>
         </w:rPr>
-        <w:t>Names/</w:t>
-      </w:r>
-      <w:proofErr w:type="spellStart"/>
-      <w:r>
-        <w:rPr>
-          <w:rFonts w:ascii="Times" w:hAnsi="Times" w:cs="Times"/>
-          <w:color w:val="000000"/>
-          <w:sz w:val="29"/>
-          <w:szCs w:val="29"/>
-        </w:rPr>
-        <w:t>netids</w:t>
-      </w:r>
-      <w:proofErr w:type="spellEnd"/>
-      <w:r>
-        <w:rPr>
-          <w:rFonts w:ascii="Times" w:hAnsi="Times" w:cs="Times"/>
-          <w:color w:val="000000"/>
-          <w:sz w:val="29"/>
-          <w:szCs w:val="29"/>
-        </w:rPr>
-        <w:t xml:space="preserve">: </w:t>
+        <w:t xml:space="preserve">Names/netids: </w:t>
       </w:r>
       <w:r>
         <w:rPr>
@@ -50,27 +30,7 @@
           <w:sz w:val="29"/>
           <w:szCs w:val="29"/>
         </w:rPr>
-        <w:t xml:space="preserve">Daisy Zheng (dhz9), </w:t>
-      </w:r>
-      <w:proofErr w:type="spellStart"/>
-      <w:r>
-        <w:rPr>
-          <w:rFonts w:ascii="Times" w:hAnsi="Times" w:cs="Times"/>
-          <w:color w:val="FF0000"/>
-          <w:sz w:val="29"/>
-          <w:szCs w:val="29"/>
-        </w:rPr>
-        <w:t>Divyansha</w:t>
-      </w:r>
-      <w:proofErr w:type="spellEnd"/>
-      <w:r>
-        <w:rPr>
-          <w:rFonts w:ascii="Times" w:hAnsi="Times" w:cs="Times"/>
-          <w:color w:val="FF0000"/>
-          <w:sz w:val="29"/>
-          <w:szCs w:val="29"/>
-        </w:rPr>
-        <w:t xml:space="preserve"> Sehgal (ds974), Richard He (rh455)</w:t>
+        <w:t>Daisy Zheng (dhz9), Divyansha Sehgal (ds974), Richard He (rh455)</w:t>
       </w:r>
     </w:p>
     <w:p>
@@ -242,7 +202,6 @@
         </w:rPr>
         <w:tab/>
       </w:r>
-      <w:proofErr w:type="spellStart"/>
       <w:r>
         <w:rPr>
           <w:rFonts w:ascii="Times" w:hAnsi="Times" w:cs="Times"/>
@@ -250,17 +209,7 @@
           <w:sz w:val="29"/>
           <w:szCs w:val="29"/>
         </w:rPr>
-        <w:t>GroupMe</w:t>
-      </w:r>
-      <w:proofErr w:type="spellEnd"/>
-      <w:r>
-        <w:rPr>
-          <w:rFonts w:ascii="Times" w:hAnsi="Times" w:cs="Times"/>
-          <w:color w:val="FF0000"/>
-          <w:sz w:val="29"/>
-          <w:szCs w:val="29"/>
-        </w:rPr>
-        <w:t>. Within a day.</w:t>
+        <w:t>GroupMe. Within a day.</w:t>
       </w:r>
     </w:p>
     <w:p>
@@ -426,18 +375,7 @@
           <w:sz w:val="29"/>
           <w:szCs w:val="29"/>
         </w:rPr>
-        <w:t xml:space="preserve">Notify member if there is a problem, and if they repeatedly fail to make </w:t>
-      </w:r>
-      <w:bookmarkStart w:id="0" w:name="_GoBack"/>
-      <w:bookmarkEnd w:id="0"/>
-      <w:r>
-        <w:rPr>
-          <w:rFonts w:ascii="Times" w:hAnsi="Times" w:cs="Times"/>
-          <w:color w:val="FF0000"/>
-          <w:sz w:val="29"/>
-          <w:szCs w:val="29"/>
-        </w:rPr>
-        <w:t>amends notify the TA.</w:t>
+        <w:t>Notify member if there is a problem, and if they repeatedly fail to make amends notify the TA.</w:t>
       </w:r>
     </w:p>
     <w:p>
@@ -459,36 +397,7 @@
           <w:sz w:val="29"/>
           <w:szCs w:val="29"/>
         </w:rPr>
-        <w:t xml:space="preserve">Signatures: </w:t>
-      </w:r>
-      <w:r>
-        <w:rPr>
-          <w:rFonts w:ascii="Times" w:hAnsi="Times" w:cs="Times"/>
-          <w:color w:val="000000"/>
-          <w:sz w:val="29"/>
-          <w:szCs w:val="29"/>
-        </w:rPr>
-        <w:t xml:space="preserve">Daisy Zheng, </w:t>
-      </w:r>
-      <w:proofErr w:type="spellStart"/>
-      <w:r>
-        <w:rPr>
-          <w:rFonts w:ascii="Times" w:hAnsi="Times" w:cs="Times"/>
-          <w:color w:val="000000"/>
-          <w:sz w:val="29"/>
-          <w:szCs w:val="29"/>
-        </w:rPr>
-        <w:t>Divyansha</w:t>
-      </w:r>
-      <w:proofErr w:type="spellEnd"/>
-      <w:r>
-        <w:rPr>
-          <w:rFonts w:ascii="Times" w:hAnsi="Times" w:cs="Times"/>
-          <w:color w:val="000000"/>
-          <w:sz w:val="29"/>
-          <w:szCs w:val="29"/>
-        </w:rPr>
-        <w:t xml:space="preserve"> Sehgal, Richard He</w:t>
+        <w:t>Signatures: Daisy Zheng, Divyansha Sehgal, Richard He</w:t>
       </w:r>
     </w:p>
     <w:p>
@@ -513,7 +422,13 @@
         <w:t xml:space="preserve">TA Witness Signature: </w:t>
       </w:r>
     </w:p>
-    <w:p/>
+    <w:p>
+      <w:r>
+        <w:t>Lillyan Pan</w:t>
+      </w:r>
+      <w:bookmarkStart w:id="0" w:name="_GoBack"/>
+      <w:bookmarkEnd w:id="0"/>
+    </w:p>
     <w:p/>
     <w:sectPr>
       <w:pgSz w:w="12240" w:h="15840"/>
@@ -526,7 +441,7 @@
 </file>
 
 <file path=word/styles.xml><?xml version="1.0" encoding="utf-8"?>
-<w:styles xmlns:mc="http://schemas.openxmlformats.org/markup-compatibility/2006" xmlns:r="http://schemas.openxmlformats.org/officeDocument/2006/relationships" xmlns:w="http://schemas.openxmlformats.org/wordprocessingml/2006/main" xmlns:w14="http://schemas.microsoft.com/office/word/2010/wordml" xmlns:w15="http://schemas.microsoft.com/office/word/2012/wordml" xmlns:w16se="http://schemas.microsoft.com/office/word/2015/wordml/symex" mc:Ignorable="w14 w15 w16se">
+<w:styles xmlns:mc="http://schemas.openxmlformats.org/markup-compatibility/2006" xmlns:r="http://schemas.openxmlformats.org/officeDocument/2006/relationships" xmlns:w="http://schemas.openxmlformats.org/wordprocessingml/2006/main" xmlns:w14="http://schemas.microsoft.com/office/word/2010/wordml" xmlns:w15="http://schemas.microsoft.com/office/word/2012/wordml" mc:Ignorable="w14 w15">
   <w:docDefaults>
     <w:rPrDefault>
       <w:rPr>
@@ -542,7 +457,7 @@
       </w:pPr>
     </w:pPrDefault>
   </w:docDefaults>
-  <w:latentStyles w:defLockedState="0" w:defUIPriority="99" w:defSemiHidden="0" w:defUnhideWhenUsed="0" w:defQFormat="0" w:count="374">
+  <w:latentStyles w:defLockedState="0" w:defUIPriority="99" w:defSemiHidden="0" w:defUnhideWhenUsed="0" w:defQFormat="0" w:count="380">
     <w:lsdException w:name="Normal" w:uiPriority="0" w:qFormat="1"/>
     <w:lsdException w:name="heading 1" w:uiPriority="9" w:qFormat="1"/>
     <w:lsdException w:name="heading 2" w:semiHidden="1" w:uiPriority="9" w:unhideWhenUsed="1" w:qFormat="1"/>
@@ -648,6 +563,7 @@
     <w:lsdException w:name="HTML Sample" w:semiHidden="1" w:unhideWhenUsed="1"/>
     <w:lsdException w:name="HTML Typewriter" w:semiHidden="1" w:unhideWhenUsed="1"/>
     <w:lsdException w:name="HTML Variable" w:semiHidden="1" w:unhideWhenUsed="1"/>
+    <w:lsdException w:name="Normal Table" w:semiHidden="1" w:unhideWhenUsed="1"/>
     <w:lsdException w:name="annotation subject" w:semiHidden="1" w:unhideWhenUsed="1"/>
     <w:lsdException w:name="No List" w:semiHidden="1" w:unhideWhenUsed="1"/>
     <w:lsdException w:name="Outline List 1" w:semiHidden="1" w:unhideWhenUsed="1"/>
@@ -692,6 +608,7 @@
     <w:lsdException w:name="Table Professional" w:semiHidden="1" w:unhideWhenUsed="1"/>
     <w:lsdException w:name="Table Subtle 1" w:semiHidden="1" w:unhideWhenUsed="1"/>
     <w:lsdException w:name="Table Subtle 2" w:semiHidden="1" w:unhideWhenUsed="1"/>
+    <w:lsdException w:name="Table Web 1" w:semiHidden="1" w:unhideWhenUsed="1"/>
     <w:lsdException w:name="Table Web 2" w:semiHidden="1" w:unhideWhenUsed="1"/>
     <w:lsdException w:name="Table Web 3" w:semiHidden="1" w:unhideWhenUsed="1"/>
     <w:lsdException w:name="Balloon Text" w:semiHidden="1" w:unhideWhenUsed="1"/>
@@ -912,9 +829,6 @@
     <w:lsdException w:name="List Table 5 Dark Accent 6" w:uiPriority="50"/>
     <w:lsdException w:name="List Table 6 Colorful Accent 6" w:uiPriority="51"/>
     <w:lsdException w:name="List Table 7 Colorful Accent 6" w:uiPriority="52"/>
-    <w:lsdException w:name="Mention" w:semiHidden="1" w:unhideWhenUsed="1"/>
-    <w:lsdException w:name="Smart Hyperlink" w:semiHidden="1" w:unhideWhenUsed="1"/>
-    <w:lsdException w:name="Hashtag" w:semiHidden="1" w:unhideWhenUsed="1"/>
   </w:latentStyles>
   <w:style w:type="paragraph" w:default="1" w:styleId="Normal">
     <w:name w:val="Normal"/>

</xml_diff>